<commit_message>
Bilera akten lehenengo erdia
</commit_message>
<xml_diff>
--- a/dokumentazioa/Bilera aktak/Bilera akta (2015-03-13).docx
+++ b/dokumentazioa/Bilera aktak/Bilera akta (2015-03-13).docx
@@ -19,7 +19,15 @@
         <w:rPr>
           <w:lang w:val="eu-ES"/>
         </w:rPr>
-        <w:t>__ . bilera agiria</w:t>
+        <w:t>__</w:t>
+      </w:r>
+      <w:bookmarkStart w:id="0" w:name="_GoBack"/>
+      <w:bookmarkEnd w:id="0"/>
+      <w:r>
+        <w:rPr>
+          <w:lang w:val="eu-ES"/>
+        </w:rPr>
+        <w:t xml:space="preserve"> . bilera agiria</w:t>
       </w:r>
     </w:p>
     <w:p>
@@ -68,15 +76,7 @@
         <w:rPr>
           <w:lang w:val="eu-ES"/>
         </w:rPr>
-        <w:t xml:space="preserve"> </w:t>
-      </w:r>
-      <w:bookmarkStart w:id="0" w:name="_GoBack"/>
-      <w:bookmarkEnd w:id="0"/>
-      <w:r>
-        <w:rPr>
-          <w:lang w:val="eu-ES"/>
-        </w:rPr>
-        <w:t>2015/03/13</w:t>
+        <w:t xml:space="preserve"> 2015/03/13</w:t>
       </w:r>
     </w:p>
     <w:p>
@@ -106,7 +106,7 @@
         <w:rPr>
           <w:lang w:val="eu-ES"/>
         </w:rPr>
-        <w:t xml:space="preserve">____________ </w:t>
+        <w:t xml:space="preserve">14:00 </w:t>
       </w:r>
       <w:r>
         <w:rPr>
@@ -125,13 +125,7 @@
         <w:rPr>
           <w:lang w:val="eu-ES"/>
         </w:rPr>
-        <w:t>_____</w:t>
-      </w:r>
-      <w:r>
-        <w:rPr>
-          <w:lang w:val="eu-ES"/>
-        </w:rPr>
-        <w:t>____</w:t>
+        <w:t>15:00</w:t>
       </w:r>
     </w:p>
     <w:p>
@@ -201,7 +195,7 @@
             <v:path o:extrusionok="f" gradientshapeok="t" o:connecttype="rect"/>
             <o:lock v:ext="edit" aspectratio="t"/>
           </v:shapetype>
-          <v:shape id="_x0000_i1025" type="#_x0000_t75" style="width:36pt;height:36pt">
+          <v:shape id="_x0000_i1025" type="#_x0000_t75" style="width:36.45pt;height:36.45pt">
             <v:imagedata r:id="rId8" o:title=""/>
           </v:shape>
         </w:pict>
@@ -503,89 +497,7 @@
           <w:lang w:val="eu-ES"/>
         </w:rPr>
         <w:pict>
-          <v:shape id="_x0000_i1026" type="#_x0000_t75" style="width:36pt;height:36pt">
-            <v:imagedata r:id="rId8" o:title=""/>
-          </v:shape>
-        </w:pict>
-      </w:r>
-      <w:r>
-        <w:rPr>
-          <w:lang w:val="eu-ES"/>
-        </w:rPr>
-        <w:t>Gai zerrenda</w:t>
-      </w:r>
-    </w:p>
-    <w:p>
-      <w:pPr>
-        <w:rPr>
-          <w:lang w:val="eu-ES"/>
-        </w:rPr>
-      </w:pPr>
-      <w:r>
-        <w:rPr>
-          <w:lang w:val="eu-ES"/>
-        </w:rPr>
-        <w:t>a.</w:t>
-      </w:r>
-    </w:p>
-    <w:p>
-      <w:pPr>
-        <w:rPr>
-          <w:lang w:val="eu-ES"/>
-        </w:rPr>
-      </w:pPr>
-      <w:r>
-        <w:rPr>
-          <w:lang w:val="eu-ES"/>
-        </w:rPr>
-        <w:t>b.</w:t>
-      </w:r>
-    </w:p>
-    <w:p>
-      <w:pPr>
-        <w:rPr>
-          <w:lang w:val="eu-ES"/>
-        </w:rPr>
-      </w:pPr>
-      <w:r>
-        <w:rPr>
-          <w:lang w:val="eu-ES"/>
-        </w:rPr>
-        <w:t>d</w:t>
-      </w:r>
-      <w:r>
-        <w:rPr>
-          <w:lang w:val="eu-ES"/>
-        </w:rPr>
-        <w:t>.</w:t>
-      </w:r>
-    </w:p>
-    <w:p>
-      <w:pPr>
-        <w:rPr>
-          <w:lang w:val="eu-ES"/>
-        </w:rPr>
-      </w:pPr>
-      <w:r>
-        <w:rPr>
-          <w:lang w:val="eu-ES"/>
-        </w:rPr>
-        <w:t>…</w:t>
-      </w:r>
-    </w:p>
-    <w:p>
-      <w:pPr>
-        <w:pStyle w:val="Ttulo2"/>
-        <w:rPr>
-          <w:lang w:val="eu-ES"/>
-        </w:rPr>
-      </w:pPr>
-      <w:r>
-        <w:rPr>
-          <w:lang w:val="eu-ES"/>
-        </w:rPr>
-        <w:pict>
-          <v:shape id="_x0000_i1027" type="#_x0000_t75" style="width:36pt;height:36pt">
+          <v:shape id="_x0000_i1026" type="#_x0000_t75" style="width:36.45pt;height:36.45pt">
             <v:imagedata r:id="rId8" o:title=""/>
           </v:shape>
         </w:pict>
@@ -599,10 +511,6 @@
     </w:p>
     <w:p>
       <w:pPr>
-        <w:numPr>
-          <w:ilvl w:val="0"/>
-          <w:numId w:val="20"/>
-        </w:numPr>
         <w:rPr>
           <w:lang w:val="eu-ES"/>
         </w:rPr>
@@ -611,89 +519,7 @@
         <w:rPr>
           <w:lang w:val="eu-ES"/>
         </w:rPr>
-        <w:t>Ondorio nagusiak</w:t>
-      </w:r>
-    </w:p>
-    <w:p>
-      <w:pPr>
-        <w:rPr>
-          <w:lang w:val="eu-ES"/>
-        </w:rPr>
-      </w:pPr>
-    </w:p>
-    <w:p>
-      <w:pPr>
-        <w:rPr>
-          <w:lang w:val="eu-ES"/>
-        </w:rPr>
-      </w:pPr>
-    </w:p>
-    <w:p>
-      <w:pPr>
-        <w:rPr>
-          <w:lang w:val="eu-ES"/>
-        </w:rPr>
-      </w:pPr>
-    </w:p>
-    <w:p>
-      <w:pPr>
-        <w:numPr>
-          <w:ilvl w:val="0"/>
-          <w:numId w:val="20"/>
-        </w:numPr>
-        <w:rPr>
-          <w:lang w:val="eu-ES"/>
-        </w:rPr>
-      </w:pPr>
-      <w:r>
-        <w:rPr>
-          <w:lang w:val="eu-ES"/>
-        </w:rPr>
-        <w:t>Hartutako hitzarmenak</w:t>
-      </w:r>
-    </w:p>
-    <w:p>
-      <w:pPr>
-        <w:rPr>
-          <w:lang w:val="eu-ES"/>
-        </w:rPr>
-      </w:pPr>
-    </w:p>
-    <w:p>
-      <w:pPr>
-        <w:rPr>
-          <w:lang w:val="eu-ES"/>
-        </w:rPr>
-      </w:pPr>
-    </w:p>
-    <w:p>
-      <w:pPr>
-        <w:rPr>
-          <w:lang w:val="eu-ES"/>
-        </w:rPr>
-      </w:pPr>
-    </w:p>
-    <w:p>
-      <w:pPr>
-        <w:numPr>
-          <w:ilvl w:val="0"/>
-          <w:numId w:val="21"/>
-        </w:numPr>
-        <w:rPr>
-          <w:lang w:val="eu-ES"/>
-        </w:rPr>
-      </w:pPr>
-      <w:r>
-        <w:rPr>
-          <w:lang w:val="eu-ES"/>
-        </w:rPr>
-        <w:t>Bileran partai</w:t>
-      </w:r>
-      <w:r>
-        <w:rPr>
-          <w:lang w:val="eu-ES"/>
-        </w:rPr>
-        <w:t>de bakoitzak burututako zeregin</w:t>
+        <w:t>Hasierako klase-diagrama egin genuen, non proeiktua nola izango zen adierazi genuen</w:t>
       </w:r>
     </w:p>
     <w:sectPr>
@@ -4385,7 +4211,7 @@
 </file>
 
 <file path=customXml/itemProps1.xml><?xml version="1.0" encoding="utf-8"?>
-<ds:datastoreItem xmlns:ds="http://schemas.openxmlformats.org/officeDocument/2006/customXml" ds:itemID="{E5A3E8B1-2B36-444A-9EA7-3F5E238DF661}">
+<ds:datastoreItem xmlns:ds="http://schemas.openxmlformats.org/officeDocument/2006/customXml" ds:itemID="{76871AA5-2E9E-4416-A084-F5D84CF7EE70}">
   <ds:schemaRefs>
     <ds:schemaRef ds:uri="http://schemas.openxmlformats.org/officeDocument/2006/bibliography"/>
   </ds:schemaRefs>

</xml_diff>